<commit_message>
Added deployment, address in readme.md
</commit_message>
<xml_diff>
--- a/Libraries.docx
+++ b/Libraries.docx
@@ -63,33 +63,7 @@
           <w:szCs w:val="24"/>
           <w:lang w:val="fi-FI"/>
         </w:rPr>
-        <w:t>Python V3.</w:t>
-      </w:r>
-      <w:proofErr w:type="gramStart"/>
-      <w:r>
-        <w:rPr>
-          <w:rFonts w:eastAsiaTheme="minorEastAsia"/>
-          <w:b/>
-          <w:bCs/>
-          <w:color w:val="000000" w:themeColor="text1"/>
-          <w:sz w:val="24"/>
-          <w:szCs w:val="24"/>
-          <w:lang w:val="fi-FI"/>
-        </w:rPr>
-        <w:t>9.0-3.8</w:t>
-      </w:r>
-      <w:proofErr w:type="gramEnd"/>
-      <w:r>
-        <w:rPr>
-          <w:rFonts w:eastAsiaTheme="minorEastAsia"/>
-          <w:b/>
-          <w:bCs/>
-          <w:color w:val="000000" w:themeColor="text1"/>
-          <w:sz w:val="24"/>
-          <w:szCs w:val="24"/>
-          <w:lang w:val="fi-FI"/>
-        </w:rPr>
-        <w:t>.5</w:t>
+        <w:t>Python V3.9.0-3.8.5</w:t>
       </w:r>
     </w:p>
     <w:p>
@@ -137,7 +111,6 @@
           <w:lang w:val="fi-FI"/>
         </w:rPr>
       </w:pPr>
-      <w:proofErr w:type="spellStart"/>
       <w:r>
         <w:rPr>
           <w:rFonts w:eastAsiaTheme="minorEastAsia"/>
@@ -148,20 +121,7 @@
           <w:szCs w:val="24"/>
           <w:lang w:val="fi-FI"/>
         </w:rPr>
-        <w:t>Pillow</w:t>
-      </w:r>
-      <w:proofErr w:type="spellEnd"/>
-      <w:r>
-        <w:rPr>
-          <w:rFonts w:eastAsiaTheme="minorEastAsia"/>
-          <w:b/>
-          <w:bCs/>
-          <w:color w:val="000000" w:themeColor="text1"/>
-          <w:sz w:val="24"/>
-          <w:szCs w:val="24"/>
-          <w:lang w:val="fi-FI"/>
-        </w:rPr>
-        <w:t xml:space="preserve"> V8.1.0:</w:t>
+        <w:t>Pillow V8.1.0:</w:t>
       </w:r>
       <w:r>
         <w:rPr>
@@ -196,51 +156,7 @@
           <w:szCs w:val="24"/>
           <w:lang w:val="fi-FI"/>
         </w:rPr>
-        <w:t xml:space="preserve">Python </w:t>
-      </w:r>
-      <w:proofErr w:type="spellStart"/>
-      <w:r>
-        <w:rPr>
-          <w:rFonts w:ascii="Arial" w:eastAsia="Arial" w:hAnsi="Arial" w:cs="Arial"/>
-          <w:color w:val="404040" w:themeColor="text1" w:themeTint="BF"/>
-          <w:sz w:val="24"/>
-          <w:szCs w:val="24"/>
-          <w:lang w:val="fi-FI"/>
-        </w:rPr>
-        <w:t>Imaging</w:t>
-      </w:r>
-      <w:proofErr w:type="spellEnd"/>
-      <w:r>
-        <w:rPr>
-          <w:rFonts w:ascii="Arial" w:eastAsia="Arial" w:hAnsi="Arial" w:cs="Arial"/>
-          <w:color w:val="404040" w:themeColor="text1" w:themeTint="BF"/>
-          <w:sz w:val="24"/>
-          <w:szCs w:val="24"/>
-          <w:lang w:val="fi-FI"/>
-        </w:rPr>
-        <w:t xml:space="preserve"> Library lisää kuvankäsittelyominaisuudet Pythonille. Tämä kirjasto tarjoaa laajan </w:t>
-      </w:r>
-      <w:proofErr w:type="spellStart"/>
-      <w:r>
-        <w:rPr>
-          <w:rFonts w:ascii="Arial" w:eastAsia="Arial" w:hAnsi="Arial" w:cs="Arial"/>
-          <w:color w:val="404040" w:themeColor="text1" w:themeTint="BF"/>
-          <w:sz w:val="24"/>
-          <w:szCs w:val="24"/>
-          <w:lang w:val="fi-FI"/>
-        </w:rPr>
-        <w:t>tiedostomuodotuki</w:t>
-      </w:r>
-      <w:proofErr w:type="spellEnd"/>
-      <w:r>
-        <w:rPr>
-          <w:rFonts w:ascii="Arial" w:eastAsia="Arial" w:hAnsi="Arial" w:cs="Arial"/>
-          <w:color w:val="404040" w:themeColor="text1" w:themeTint="BF"/>
-          <w:sz w:val="24"/>
-          <w:szCs w:val="24"/>
-          <w:lang w:val="fi-FI"/>
-        </w:rPr>
-        <w:t>, ja melko tehokkaat kuvankäsittelyominaisuudet.</w:t>
+        <w:t>Python Imaging Library lisää kuvankäsittelyominaisuudet Pythonille. Tämä kirjasto tarjoaa laajan tiedostomuodotuki, ja melko tehokkaat kuvankäsittelyominaisuudet.</w:t>
       </w:r>
     </w:p>
     <w:p>
@@ -269,33 +185,7 @@
           <w:szCs w:val="24"/>
           <w:lang w:val="fi-FI"/>
         </w:rPr>
-        <w:t>Django-</w:t>
-      </w:r>
-      <w:proofErr w:type="spellStart"/>
-      <w:r>
-        <w:rPr>
-          <w:rFonts w:eastAsiaTheme="minorEastAsia"/>
-          <w:b/>
-          <w:bCs/>
-          <w:color w:val="000000" w:themeColor="text1"/>
-          <w:sz w:val="24"/>
-          <w:szCs w:val="24"/>
-          <w:lang w:val="fi-FI"/>
-        </w:rPr>
-        <w:t>ckeditor</w:t>
-      </w:r>
-      <w:proofErr w:type="spellEnd"/>
-      <w:r>
-        <w:rPr>
-          <w:rFonts w:eastAsiaTheme="minorEastAsia"/>
-          <w:b/>
-          <w:bCs/>
-          <w:color w:val="000000" w:themeColor="text1"/>
-          <w:sz w:val="24"/>
-          <w:szCs w:val="24"/>
-          <w:lang w:val="fi-FI"/>
-        </w:rPr>
-        <w:t xml:space="preserve"> V6.0.0</w:t>
+        <w:t>Django-ckeditor V6.0.0</w:t>
       </w:r>
     </w:p>
     <w:p>
@@ -312,7 +202,6 @@
           <w:lang w:val="fi-FI"/>
         </w:rPr>
       </w:pPr>
-      <w:proofErr w:type="spellStart"/>
       <w:r>
         <w:rPr>
           <w:rFonts w:ascii="Arial" w:eastAsia="Arial" w:hAnsi="Arial" w:cs="Arial"/>
@@ -329,44 +218,7 @@
           <w:color w:val="000000" w:themeColor="text1"/>
           <w:lang w:val="fi-FI"/>
         </w:rPr>
-        <w:t>ext</w:t>
-      </w:r>
-      <w:proofErr w:type="spellEnd"/>
-      <w:r>
-        <w:rPr>
-          <w:rFonts w:ascii="Arial" w:eastAsia="Arial" w:hAnsi="Arial" w:cs="Arial"/>
-          <w:color w:val="000000" w:themeColor="text1"/>
-          <w:lang w:val="fi-FI"/>
-        </w:rPr>
-        <w:t xml:space="preserve"> </w:t>
-      </w:r>
-      <w:proofErr w:type="spellStart"/>
-      <w:proofErr w:type="gramStart"/>
-      <w:r>
-        <w:rPr>
-          <w:rFonts w:ascii="Arial" w:eastAsia="Arial" w:hAnsi="Arial" w:cs="Arial"/>
-          <w:color w:val="000000" w:themeColor="text1"/>
-          <w:lang w:val="fi-FI"/>
-        </w:rPr>
-        <w:t>editor</w:t>
-      </w:r>
-      <w:proofErr w:type="spellEnd"/>
-      <w:r>
-        <w:rPr>
-          <w:rFonts w:ascii="Arial" w:eastAsia="Arial" w:hAnsi="Arial" w:cs="Arial"/>
-          <w:color w:val="000000" w:themeColor="text1"/>
-          <w:lang w:val="fi-FI"/>
-        </w:rPr>
-        <w:t xml:space="preserve"> ,</w:t>
-      </w:r>
-      <w:proofErr w:type="gramEnd"/>
-      <w:r>
-        <w:rPr>
-          <w:rFonts w:ascii="Arial" w:eastAsia="Arial" w:hAnsi="Arial" w:cs="Arial"/>
-          <w:color w:val="000000" w:themeColor="text1"/>
-          <w:lang w:val="fi-FI"/>
-        </w:rPr>
-        <w:t xml:space="preserve"> voidaan antaa kaunis tyyli tekstille, sen avulla voidaan muokata tekstin fontti,  koko ….</w:t>
+        <w:t>ext editor , voidaan antaa kaunis tyyli tekstille, sen avulla voidaan muokata tekstin fontti,  koko ….</w:t>
       </w:r>
     </w:p>
     <w:p>
@@ -412,7 +264,6 @@
           <w:lang w:val="fi-FI"/>
         </w:rPr>
       </w:pPr>
-      <w:proofErr w:type="spellStart"/>
       <w:r>
         <w:rPr>
           <w:rFonts w:eastAsiaTheme="minorEastAsia"/>
@@ -423,27 +274,14 @@
           <w:szCs w:val="24"/>
           <w:lang w:val="fi-FI"/>
         </w:rPr>
-        <w:t>fontawesome-free</w:t>
-      </w:r>
-      <w:proofErr w:type="spellEnd"/>
+        <w:t>fontawesome-free V5.15.1</w:t>
+      </w:r>
       <w:r>
         <w:rPr>
           <w:rFonts w:eastAsiaTheme="minorEastAsia"/>
           <w:b/>
           <w:bCs/>
           <w:color w:val="000000" w:themeColor="text1"/>
-          <w:sz w:val="24"/>
-          <w:szCs w:val="24"/>
-          <w:lang w:val="fi-FI"/>
-        </w:rPr>
-        <w:t xml:space="preserve"> V5.15.1</w:t>
-      </w:r>
-      <w:r>
-        <w:rPr>
-          <w:rFonts w:eastAsiaTheme="minorEastAsia"/>
-          <w:b/>
-          <w:bCs/>
-          <w:color w:val="000000" w:themeColor="text1"/>
           <w:lang w:val="fi-FI"/>
         </w:rPr>
         <w:t xml:space="preserve"> </w:t>
@@ -454,97 +292,7 @@
           <w:color w:val="000000" w:themeColor="text1"/>
           <w:lang w:val="fi-FI"/>
         </w:rPr>
-        <w:t xml:space="preserve">on ilmainen open </w:t>
-      </w:r>
-      <w:proofErr w:type="spellStart"/>
-      <w:r>
-        <w:rPr>
-          <w:rFonts w:eastAsiaTheme="minorEastAsia"/>
-          <w:color w:val="000000" w:themeColor="text1"/>
-          <w:lang w:val="fi-FI"/>
-        </w:rPr>
-        <w:t>source</w:t>
-      </w:r>
-      <w:proofErr w:type="spellEnd"/>
-      <w:r>
-        <w:rPr>
-          <w:rFonts w:eastAsiaTheme="minorEastAsia"/>
-          <w:color w:val="000000" w:themeColor="text1"/>
-          <w:lang w:val="fi-FI"/>
-        </w:rPr>
-        <w:t xml:space="preserve"> sieltä saadaan </w:t>
-      </w:r>
-      <w:proofErr w:type="spellStart"/>
-      <w:r>
-        <w:rPr>
-          <w:rFonts w:eastAsiaTheme="minorEastAsia"/>
-          <w:color w:val="000000" w:themeColor="text1"/>
-          <w:lang w:val="fi-FI"/>
-        </w:rPr>
-        <w:t>icon</w:t>
-      </w:r>
-      <w:proofErr w:type="spellEnd"/>
-      <w:r>
-        <w:rPr>
-          <w:rFonts w:eastAsiaTheme="minorEastAsia"/>
-          <w:color w:val="000000" w:themeColor="text1"/>
-          <w:lang w:val="fi-FI"/>
-        </w:rPr>
-        <w:t xml:space="preserve"> koodeja kuten </w:t>
-      </w:r>
-      <w:proofErr w:type="spellStart"/>
-      <w:r>
-        <w:rPr>
-          <w:rFonts w:eastAsiaTheme="minorEastAsia"/>
-          <w:color w:val="000000" w:themeColor="text1"/>
-          <w:lang w:val="fi-FI"/>
-        </w:rPr>
-        <w:t>Fa</w:t>
-      </w:r>
-      <w:proofErr w:type="spellEnd"/>
-      <w:r>
-        <w:rPr>
-          <w:rFonts w:eastAsiaTheme="minorEastAsia"/>
-          <w:color w:val="000000" w:themeColor="text1"/>
-          <w:lang w:val="fi-FI"/>
-        </w:rPr>
-        <w:t xml:space="preserve"> </w:t>
-      </w:r>
-      <w:proofErr w:type="spellStart"/>
-      <w:r>
-        <w:rPr>
-          <w:rFonts w:eastAsiaTheme="minorEastAsia"/>
-          <w:color w:val="000000" w:themeColor="text1"/>
-          <w:lang w:val="fi-FI"/>
-        </w:rPr>
-        <w:t>fa</w:t>
-      </w:r>
-      <w:proofErr w:type="spellEnd"/>
-      <w:r>
-        <w:rPr>
-          <w:rFonts w:eastAsiaTheme="minorEastAsia"/>
-          <w:color w:val="000000" w:themeColor="text1"/>
-          <w:lang w:val="fi-FI"/>
-        </w:rPr>
-        <w:t xml:space="preserve"> </w:t>
-      </w:r>
-      <w:proofErr w:type="spellStart"/>
-      <w:r>
-        <w:rPr>
-          <w:rFonts w:eastAsiaTheme="minorEastAsia"/>
-          <w:color w:val="000000" w:themeColor="text1"/>
-          <w:lang w:val="fi-FI"/>
-        </w:rPr>
-        <w:t>icon</w:t>
-      </w:r>
-      <w:proofErr w:type="spellEnd"/>
-      <w:r>
-        <w:rPr>
-          <w:rFonts w:eastAsiaTheme="minorEastAsia"/>
-          <w:color w:val="000000" w:themeColor="text1"/>
-          <w:lang w:val="fi-FI"/>
-        </w:rPr>
-        <w:t>.</w:t>
+        <w:t>on ilmainen open source sieltä saadaan icon koodeja kuten Fa fa icon.</w:t>
       </w:r>
     </w:p>
     <w:p>
@@ -575,25 +323,7 @@
           <w:color w:val="000000" w:themeColor="text1"/>
           <w:lang w:val="fi-FI"/>
         </w:rPr>
-        <w:t xml:space="preserve"> in kirjasto joka </w:t>
-      </w:r>
-      <w:proofErr w:type="spellStart"/>
-      <w:r>
-        <w:rPr>
-          <w:rFonts w:eastAsiaTheme="minorEastAsia"/>
-          <w:color w:val="000000" w:themeColor="text1"/>
-          <w:lang w:val="fi-FI"/>
-        </w:rPr>
-        <w:t>keraa</w:t>
-      </w:r>
-      <w:proofErr w:type="spellEnd"/>
-      <w:r>
-        <w:rPr>
-          <w:rFonts w:eastAsiaTheme="minorEastAsia"/>
-          <w:color w:val="000000" w:themeColor="text1"/>
-          <w:lang w:val="fi-FI"/>
-        </w:rPr>
-        <w:t xml:space="preserve"> Pdf tiedoston data</w:t>
+        <w:t xml:space="preserve"> in kirjasto joka keraa Pdf tiedoston data</w:t>
       </w:r>
     </w:p>
     <w:p>
@@ -616,36 +346,8 @@
           <w:color w:val="000000" w:themeColor="text1"/>
           <w:lang w:val="fi-FI"/>
         </w:rPr>
-        <w:t>django-</w:t>
-      </w:r>
-      <w:proofErr w:type="spellStart"/>
-      <w:r>
-        <w:rPr>
-          <w:rFonts w:eastAsiaTheme="minorEastAsia"/>
-          <w:color w:val="000000" w:themeColor="text1"/>
-          <w:lang w:val="fi-FI"/>
-        </w:rPr>
-        <w:t>crispy</w:t>
-      </w:r>
-      <w:proofErr w:type="spellEnd"/>
-      <w:r>
-        <w:rPr>
-          <w:rFonts w:eastAsiaTheme="minorEastAsia"/>
-          <w:color w:val="000000" w:themeColor="text1"/>
-          <w:lang w:val="fi-FI"/>
-        </w:rPr>
-        <w:t>-</w:t>
-      </w:r>
-      <w:proofErr w:type="spellStart"/>
-      <w:r>
-        <w:rPr>
-          <w:rFonts w:eastAsiaTheme="minorEastAsia"/>
-          <w:color w:val="000000" w:themeColor="text1"/>
-          <w:lang w:val="fi-FI"/>
-        </w:rPr>
-        <w:t>forms</w:t>
-      </w:r>
-      <w:proofErr w:type="spellEnd"/>
+        <w:t>django-crispy-forms</w:t>
+      </w:r>
     </w:p>
     <w:p>
       <w:pPr>
@@ -667,36 +369,8 @@
           <w:color w:val="000000" w:themeColor="text1"/>
           <w:lang w:val="fi-FI"/>
         </w:rPr>
-        <w:t>django-</w:t>
-      </w:r>
-      <w:proofErr w:type="spellStart"/>
-      <w:r>
-        <w:rPr>
-          <w:rFonts w:eastAsiaTheme="minorEastAsia"/>
-          <w:color w:val="000000" w:themeColor="text1"/>
-          <w:lang w:val="fi-FI"/>
-        </w:rPr>
-        <w:t>forms</w:t>
-      </w:r>
-      <w:proofErr w:type="spellEnd"/>
-      <w:r>
-        <w:rPr>
-          <w:rFonts w:eastAsiaTheme="minorEastAsia"/>
-          <w:color w:val="000000" w:themeColor="text1"/>
-          <w:lang w:val="fi-FI"/>
-        </w:rPr>
-        <w:t>-</w:t>
-      </w:r>
-      <w:proofErr w:type="spellStart"/>
-      <w:r>
-        <w:rPr>
-          <w:rFonts w:eastAsiaTheme="minorEastAsia"/>
-          <w:color w:val="000000" w:themeColor="text1"/>
-          <w:lang w:val="fi-FI"/>
-        </w:rPr>
-        <w:t>bootstrap</w:t>
-      </w:r>
-      <w:proofErr w:type="spellEnd"/>
+        <w:t>django-forms-bootstrap</w:t>
+      </w:r>
     </w:p>
     <w:p>
       <w:pPr>
@@ -712,23 +386,13 @@
           <w:lang w:val="fi-FI"/>
         </w:rPr>
       </w:pPr>
-      <w:proofErr w:type="spellStart"/>
-      <w:r>
-        <w:rPr>
-          <w:rFonts w:eastAsiaTheme="minorEastAsia"/>
-          <w:color w:val="000000" w:themeColor="text1"/>
-          <w:lang w:val="fi-FI"/>
-        </w:rPr>
-        <w:t>Date</w:t>
-      </w:r>
-      <w:proofErr w:type="spellEnd"/>
-      <w:r>
-        <w:rPr>
-          <w:rFonts w:eastAsiaTheme="minorEastAsia"/>
-          <w:color w:val="000000" w:themeColor="text1"/>
-          <w:lang w:val="fi-FI"/>
-        </w:rPr>
-        <w:t xml:space="preserve"> kirjasto</w:t>
+      <w:r>
+        <w:rPr>
+          <w:rFonts w:eastAsiaTheme="minorEastAsia"/>
+          <w:color w:val="000000" w:themeColor="text1"/>
+          <w:lang w:val="fi-FI"/>
+        </w:rPr>
+        <w:t>Date kirjasto</w:t>
       </w:r>
     </w:p>
     <w:p>
@@ -761,89 +425,7 @@
           <w:color w:val="000000" w:themeColor="text1"/>
           <w:lang w:val="fi-FI"/>
         </w:rPr>
-        <w:t xml:space="preserve">: CSS on lyhenne sanoista </w:t>
-      </w:r>
-      <w:proofErr w:type="spellStart"/>
-      <w:r>
-        <w:rPr>
-          <w:rFonts w:eastAsiaTheme="minorEastAsia"/>
-          <w:color w:val="000000" w:themeColor="text1"/>
-          <w:lang w:val="fi-FI"/>
-        </w:rPr>
-        <w:t>Cascading</w:t>
-      </w:r>
-      <w:proofErr w:type="spellEnd"/>
-      <w:r>
-        <w:rPr>
-          <w:rFonts w:eastAsiaTheme="minorEastAsia"/>
-          <w:color w:val="000000" w:themeColor="text1"/>
-          <w:lang w:val="fi-FI"/>
-        </w:rPr>
-        <w:t xml:space="preserve"> Style </w:t>
-      </w:r>
-      <w:proofErr w:type="spellStart"/>
-      <w:proofErr w:type="gramStart"/>
-      <w:r>
-        <w:rPr>
-          <w:rFonts w:eastAsiaTheme="minorEastAsia"/>
-          <w:color w:val="000000" w:themeColor="text1"/>
-          <w:lang w:val="fi-FI"/>
-        </w:rPr>
-        <w:t>Sheets</w:t>
-      </w:r>
-      <w:proofErr w:type="spellEnd"/>
-      <w:r>
-        <w:rPr>
-          <w:rFonts w:eastAsiaTheme="minorEastAsia"/>
-          <w:color w:val="000000" w:themeColor="text1"/>
-          <w:lang w:val="fi-FI"/>
-        </w:rPr>
-        <w:t xml:space="preserve"> ,</w:t>
-      </w:r>
-      <w:proofErr w:type="gramEnd"/>
-      <w:r>
-        <w:rPr>
-          <w:rFonts w:eastAsiaTheme="minorEastAsia"/>
-          <w:color w:val="000000" w:themeColor="text1"/>
-          <w:lang w:val="fi-FI"/>
-        </w:rPr>
-        <w:t xml:space="preserve"> on tyyli kieli , CSS kuvaa, kuinka HTML-elementit näytetään näytöllä, paperilla tai muussa </w:t>
-      </w:r>
-      <w:proofErr w:type="spellStart"/>
-      <w:r>
-        <w:rPr>
-          <w:rFonts w:eastAsiaTheme="minorEastAsia"/>
-          <w:color w:val="000000" w:themeColor="text1"/>
-          <w:lang w:val="fi-FI"/>
-        </w:rPr>
-        <w:t>mediassaCSS</w:t>
-      </w:r>
-      <w:proofErr w:type="spellEnd"/>
-      <w:r>
-        <w:rPr>
-          <w:rFonts w:eastAsiaTheme="minorEastAsia"/>
-          <w:color w:val="000000" w:themeColor="text1"/>
-          <w:lang w:val="fi-FI"/>
-        </w:rPr>
-        <w:t xml:space="preserve"> säästää paljon työtä. Se voi hallita useiden verkkosivujen asettelua </w:t>
-      </w:r>
-      <w:proofErr w:type="spellStart"/>
-      <w:r>
-        <w:rPr>
-          <w:rFonts w:eastAsiaTheme="minorEastAsia"/>
-          <w:color w:val="000000" w:themeColor="text1"/>
-          <w:lang w:val="fi-FI"/>
-        </w:rPr>
-        <w:t>kerrallaUlkoiset</w:t>
-      </w:r>
-      <w:proofErr w:type="spellEnd"/>
-      <w:r>
-        <w:rPr>
-          <w:rFonts w:eastAsiaTheme="minorEastAsia"/>
-          <w:color w:val="000000" w:themeColor="text1"/>
-          <w:lang w:val="fi-FI"/>
-        </w:rPr>
-        <w:t xml:space="preserve"> tyylitaulukot tallennetaan CSS-tiedostoihin.</w:t>
+        <w:t>: CSS on lyhenne sanoista Cascading Style Sheets , on tyyli kieli , CSS kuvaa, kuinka HTML-elementit näytetään näytöllä, paperilla tai muussa mediassaCSS säästää paljon työtä. Se voi hallita useiden verkkosivujen asettelua kerrallaUlkoiset tyylitaulukot tallennetaan CSS-tiedostoihin.</w:t>
       </w:r>
     </w:p>
     <w:p>
@@ -914,7 +496,6 @@
           <w:lang w:val="fi-FI"/>
         </w:rPr>
       </w:pPr>
-      <w:proofErr w:type="spellStart"/>
       <w:r>
         <w:rPr>
           <w:rFonts w:eastAsiaTheme="minorEastAsia"/>
@@ -923,7 +504,6 @@
         </w:rPr>
         <w:t>Javascript</w:t>
       </w:r>
-      <w:proofErr w:type="spellEnd"/>
     </w:p>
     <w:p>
       <w:pPr>
@@ -945,18 +525,8 @@
           <w:color w:val="000000" w:themeColor="text1"/>
           <w:lang w:val="fi-FI"/>
         </w:rPr>
-        <w:t xml:space="preserve">Chrome ja </w:t>
-      </w:r>
-      <w:proofErr w:type="spellStart"/>
-      <w:r>
-        <w:rPr>
-          <w:rFonts w:eastAsiaTheme="minorEastAsia"/>
-          <w:color w:val="000000" w:themeColor="text1"/>
-          <w:lang w:val="fi-FI"/>
-        </w:rPr>
-        <w:t>Mozzila</w:t>
-      </w:r>
-      <w:proofErr w:type="spellEnd"/>
+        <w:t>Chrome ja Mozzila</w:t>
+      </w:r>
     </w:p>
     <w:p>
       <w:pPr>
@@ -967,41 +537,13 @@
         </w:rPr>
       </w:pPr>
       <w:hyperlink r:id="rId5" w:history="1">
-        <w:proofErr w:type="spellStart"/>
         <w:r>
           <w:rPr>
             <w:rStyle w:val="Hyperlink"/>
             <w:rFonts w:eastAsiaTheme="minorEastAsia"/>
             <w:lang w:val="fi-FI"/>
           </w:rPr>
-          <w:t>Come</w:t>
-        </w:r>
-        <w:proofErr w:type="spellEnd"/>
-        <w:r>
-          <w:rPr>
-            <w:rStyle w:val="Hyperlink"/>
-            <w:rFonts w:eastAsiaTheme="minorEastAsia"/>
-            <w:lang w:val="fi-FI"/>
-          </w:rPr>
-          <w:t xml:space="preserve"> </w:t>
-        </w:r>
-        <w:proofErr w:type="spellStart"/>
-        <w:r>
-          <w:rPr>
-            <w:rStyle w:val="Hyperlink"/>
-            <w:rFonts w:eastAsiaTheme="minorEastAsia"/>
-            <w:lang w:val="fi-FI"/>
-          </w:rPr>
-          <w:t>back</w:t>
-        </w:r>
-        <w:proofErr w:type="spellEnd"/>
-        <w:r>
-          <w:rPr>
-            <w:rStyle w:val="Hyperlink"/>
-            <w:rFonts w:eastAsiaTheme="minorEastAsia"/>
-            <w:lang w:val="fi-FI"/>
-          </w:rPr>
-          <w:t xml:space="preserve"> to </w:t>
+          <w:t xml:space="preserve">Come back to </w:t>
         </w:r>
         <w:r>
           <w:rPr>
@@ -1077,18 +619,8 @@
           <w:color w:val="000000" w:themeColor="text1"/>
           <w:lang w:val="fi-FI"/>
         </w:rPr>
-        <w:t xml:space="preserve">es </w:t>
-      </w:r>
-      <w:proofErr w:type="spellStart"/>
-      <w:r>
-        <w:rPr>
-          <w:rFonts w:eastAsiaTheme="minorEastAsia"/>
-          <w:color w:val="000000" w:themeColor="text1"/>
-          <w:lang w:val="fi-FI"/>
-        </w:rPr>
-        <w:t>installation</w:t>
-      </w:r>
-      <w:proofErr w:type="spellEnd"/>
+        <w:t>es installation</w:t>
+      </w:r>
       <w:r>
         <w:rPr>
           <w:rFonts w:eastAsiaTheme="minorEastAsia"/>
@@ -1121,25 +653,7 @@
           <w:color w:val="000000" w:themeColor="text1"/>
           <w:lang w:val="en-US"/>
         </w:rPr>
-        <w:t xml:space="preserve">In a virtual </w:t>
-      </w:r>
-      <w:proofErr w:type="spellStart"/>
-      <w:r>
-        <w:rPr>
-          <w:rFonts w:eastAsiaTheme="minorEastAsia"/>
-          <w:color w:val="000000" w:themeColor="text1"/>
-          <w:lang w:val="en-US"/>
-        </w:rPr>
-        <w:t>enviroment</w:t>
-      </w:r>
-      <w:proofErr w:type="spellEnd"/>
-      <w:r>
-        <w:rPr>
-          <w:rFonts w:eastAsiaTheme="minorEastAsia"/>
-          <w:color w:val="000000" w:themeColor="text1"/>
-          <w:lang w:val="en-US"/>
-        </w:rPr>
-        <w:t xml:space="preserve"> i</w:t>
+        <w:t>In a virtual enviroment i</w:t>
       </w:r>
       <w:r>
         <w:rPr>
@@ -1164,74 +678,42 @@
           <w:color w:val="000000" w:themeColor="text1"/>
           <w:lang w:val="en-US"/>
         </w:rPr>
-        <w:t xml:space="preserve">pip install </w:t>
-      </w:r>
-      <w:proofErr w:type="gramStart"/>
-      <w:r>
-        <w:rPr>
-          <w:rFonts w:eastAsiaTheme="minorEastAsia"/>
-          <w:color w:val="000000" w:themeColor="text1"/>
-          <w:lang w:val="en-US"/>
-        </w:rPr>
-        <w:t>django</w:t>
-      </w:r>
-      <w:proofErr w:type="gramEnd"/>
-    </w:p>
-    <w:p>
-      <w:pPr>
-        <w:rPr>
-          <w:rFonts w:eastAsiaTheme="minorEastAsia"/>
-          <w:color w:val="000000" w:themeColor="text1"/>
-          <w:lang w:val="en-US"/>
-        </w:rPr>
-      </w:pPr>
-      <w:r>
-        <w:rPr>
-          <w:rFonts w:eastAsiaTheme="minorEastAsia"/>
-          <w:color w:val="000000" w:themeColor="text1"/>
-          <w:lang w:val="en-US"/>
-        </w:rPr>
-        <w:t xml:space="preserve">pip install </w:t>
-      </w:r>
-      <w:proofErr w:type="gramStart"/>
-      <w:r>
-        <w:rPr>
-          <w:rFonts w:eastAsiaTheme="minorEastAsia"/>
-          <w:color w:val="000000" w:themeColor="text1"/>
-          <w:lang w:val="en-US"/>
-        </w:rPr>
-        <w:t>pillow</w:t>
-      </w:r>
-      <w:proofErr w:type="gramEnd"/>
-    </w:p>
-    <w:p>
-      <w:pPr>
-        <w:rPr>
-          <w:rFonts w:eastAsiaTheme="minorEastAsia"/>
-          <w:color w:val="000000" w:themeColor="text1"/>
-          <w:lang w:val="en-US"/>
-        </w:rPr>
-      </w:pPr>
-      <w:r>
-        <w:rPr>
-          <w:rFonts w:eastAsiaTheme="minorEastAsia"/>
-          <w:color w:val="000000" w:themeColor="text1"/>
-          <w:lang w:val="en-US"/>
-        </w:rPr>
-        <w:t xml:space="preserve">pip install </w:t>
-      </w:r>
-      <w:proofErr w:type="spellStart"/>
-      <w:proofErr w:type="gramStart"/>
-      <w:r>
-        <w:rPr>
-          <w:rFonts w:eastAsiaTheme="minorEastAsia"/>
-          <w:color w:val="000000" w:themeColor="text1"/>
-          <w:lang w:val="en-US"/>
-        </w:rPr>
-        <w:t>ckeditor</w:t>
-      </w:r>
-      <w:proofErr w:type="spellEnd"/>
-      <w:proofErr w:type="gramEnd"/>
+        <w:t>pip install django</w:t>
+      </w:r>
+    </w:p>
+    <w:p>
+      <w:pPr>
+        <w:rPr>
+          <w:rFonts w:eastAsiaTheme="minorEastAsia"/>
+          <w:color w:val="000000" w:themeColor="text1"/>
+          <w:lang w:val="en-US"/>
+        </w:rPr>
+      </w:pPr>
+      <w:r>
+        <w:rPr>
+          <w:rFonts w:eastAsiaTheme="minorEastAsia"/>
+          <w:color w:val="000000" w:themeColor="text1"/>
+          <w:lang w:val="en-US"/>
+        </w:rPr>
+        <w:t>pip install pillow</w:t>
+      </w:r>
+    </w:p>
+    <w:p>
+      <w:pPr>
+        <w:rPr>
+          <w:rFonts w:eastAsiaTheme="minorEastAsia"/>
+          <w:color w:val="000000" w:themeColor="text1"/>
+          <w:lang w:val="en-US"/>
+        </w:rPr>
+      </w:pPr>
+      <w:r>
+        <w:rPr>
+          <w:rFonts w:eastAsiaTheme="minorEastAsia"/>
+          <w:color w:val="000000" w:themeColor="text1"/>
+          <w:lang w:val="en-US"/>
+        </w:rPr>
+        <w:t>pip install ckeditor</w:t>
+      </w:r>
     </w:p>
     <w:p>
       <w:pPr>
@@ -1249,8 +731,6 @@
         </w:rPr>
         <w:t>pip install django-</w:t>
       </w:r>
-      <w:proofErr w:type="spellStart"/>
-      <w:proofErr w:type="gramStart"/>
       <w:r>
         <w:rPr>
           <w:rFonts w:eastAsiaTheme="minorEastAsia"/>
@@ -1267,80 +747,40 @@
         </w:rPr>
         <w:t>keditor</w:t>
       </w:r>
-      <w:proofErr w:type="spellEnd"/>
-      <w:proofErr w:type="gramEnd"/>
-    </w:p>
-    <w:p>
-      <w:pPr>
-        <w:rPr>
-          <w:rFonts w:eastAsiaTheme="minorEastAsia"/>
-          <w:color w:val="000000" w:themeColor="text1"/>
-          <w:lang w:val="en-US"/>
-        </w:rPr>
-      </w:pPr>
-      <w:r>
-        <w:rPr>
-          <w:rFonts w:eastAsiaTheme="minorEastAsia"/>
-          <w:color w:val="000000" w:themeColor="text1"/>
-          <w:lang w:val="en-US"/>
-        </w:rPr>
-        <w:t>pip install django-</w:t>
-      </w:r>
-      <w:proofErr w:type="gramStart"/>
-      <w:r>
-        <w:rPr>
-          <w:rFonts w:eastAsiaTheme="minorEastAsia"/>
-          <w:color w:val="000000" w:themeColor="text1"/>
-          <w:lang w:val="en-US"/>
-        </w:rPr>
-        <w:t>bootstrap4</w:t>
-      </w:r>
-      <w:proofErr w:type="gramEnd"/>
-    </w:p>
-    <w:p>
-      <w:pPr>
-        <w:rPr>
-          <w:rFonts w:eastAsiaTheme="minorEastAsia"/>
-          <w:color w:val="000000" w:themeColor="text1"/>
-          <w:lang w:val="en-US"/>
-        </w:rPr>
-      </w:pPr>
-      <w:r>
-        <w:rPr>
-          <w:rFonts w:eastAsiaTheme="minorEastAsia"/>
-          <w:color w:val="000000" w:themeColor="text1"/>
-          <w:lang w:val="en-US"/>
-        </w:rPr>
-        <w:t xml:space="preserve">pip install </w:t>
-      </w:r>
-      <w:proofErr w:type="spellStart"/>
-      <w:r>
-        <w:rPr>
-          <w:rFonts w:eastAsiaTheme="minorEastAsia"/>
-          <w:color w:val="000000" w:themeColor="text1"/>
-          <w:lang w:val="en-US"/>
-        </w:rPr>
-        <w:t>fontawesome</w:t>
-      </w:r>
-      <w:proofErr w:type="spellEnd"/>
-      <w:r>
-        <w:rPr>
-          <w:rFonts w:eastAsiaTheme="minorEastAsia"/>
-          <w:color w:val="000000" w:themeColor="text1"/>
-          <w:lang w:val="en-US"/>
-        </w:rPr>
-        <w:t>-</w:t>
-      </w:r>
-      <w:proofErr w:type="gramStart"/>
-      <w:r>
-        <w:rPr>
-          <w:rFonts w:eastAsiaTheme="minorEastAsia"/>
-          <w:color w:val="000000" w:themeColor="text1"/>
-          <w:lang w:val="en-US"/>
-        </w:rPr>
-        <w:t>free</w:t>
-      </w:r>
-      <w:proofErr w:type="gramEnd"/>
+    </w:p>
+    <w:p>
+      <w:pPr>
+        <w:rPr>
+          <w:rFonts w:eastAsiaTheme="minorEastAsia"/>
+          <w:color w:val="000000" w:themeColor="text1"/>
+          <w:lang w:val="en-US"/>
+        </w:rPr>
+      </w:pPr>
+      <w:r>
+        <w:rPr>
+          <w:rFonts w:eastAsiaTheme="minorEastAsia"/>
+          <w:color w:val="000000" w:themeColor="text1"/>
+          <w:lang w:val="en-US"/>
+        </w:rPr>
+        <w:t>pip install django-bootstrap4</w:t>
+      </w:r>
+    </w:p>
+    <w:p>
+      <w:pPr>
+        <w:rPr>
+          <w:rFonts w:eastAsiaTheme="minorEastAsia"/>
+          <w:color w:val="000000" w:themeColor="text1"/>
+          <w:lang w:val="en-US"/>
+        </w:rPr>
+      </w:pPr>
+      <w:r>
+        <w:rPr>
+          <w:rFonts w:eastAsiaTheme="minorEastAsia"/>
+          <w:color w:val="000000" w:themeColor="text1"/>
+          <w:lang w:val="en-US"/>
+        </w:rPr>
+        <w:t>pip install fontawesome-free</w:t>
+      </w:r>
     </w:p>
     <w:p>
       <w:pPr>
@@ -1372,72 +812,42 @@
           <w:color w:val="000000" w:themeColor="text1"/>
           <w:lang w:val="en-US"/>
         </w:rPr>
-        <w:t>-</w:t>
-      </w:r>
-      <w:proofErr w:type="gramStart"/>
-      <w:r>
-        <w:rPr>
-          <w:rFonts w:eastAsiaTheme="minorEastAsia"/>
-          <w:color w:val="000000" w:themeColor="text1"/>
-          <w:lang w:val="en-US"/>
-        </w:rPr>
-        <w:t>py</w:t>
-      </w:r>
-      <w:proofErr w:type="gramEnd"/>
-    </w:p>
-    <w:p>
-      <w:pPr>
-        <w:rPr>
-          <w:rFonts w:eastAsiaTheme="minorEastAsia"/>
-          <w:color w:val="000000" w:themeColor="text1"/>
-          <w:lang w:val="en-US"/>
-        </w:rPr>
-      </w:pPr>
-      <w:r>
-        <w:rPr>
-          <w:rFonts w:eastAsiaTheme="minorEastAsia"/>
-          <w:color w:val="000000" w:themeColor="text1"/>
-          <w:lang w:val="en-US"/>
-        </w:rPr>
-        <w:t>pip install django-crispy-</w:t>
-      </w:r>
-      <w:proofErr w:type="gramStart"/>
-      <w:r>
-        <w:rPr>
-          <w:rFonts w:eastAsiaTheme="minorEastAsia"/>
-          <w:color w:val="000000" w:themeColor="text1"/>
-          <w:lang w:val="en-US"/>
-        </w:rPr>
-        <w:t>forms</w:t>
-      </w:r>
-      <w:proofErr w:type="gramEnd"/>
-    </w:p>
-    <w:p>
-      <w:pPr>
-        <w:rPr>
-          <w:rFonts w:eastAsiaTheme="minorEastAsia"/>
-          <w:color w:val="000000" w:themeColor="text1"/>
-          <w:lang w:val="en-US"/>
-        </w:rPr>
-      </w:pPr>
-      <w:r>
-        <w:rPr>
-          <w:rFonts w:eastAsiaTheme="minorEastAsia"/>
-          <w:color w:val="000000" w:themeColor="text1"/>
-          <w:lang w:val="en-US"/>
-        </w:rPr>
-        <w:t>pip install django-forms-</w:t>
-      </w:r>
-      <w:proofErr w:type="gramStart"/>
-      <w:r>
-        <w:rPr>
-          <w:rFonts w:eastAsiaTheme="minorEastAsia"/>
-          <w:color w:val="000000" w:themeColor="text1"/>
-          <w:lang w:val="en-US"/>
-        </w:rPr>
-        <w:t>bootstrap</w:t>
-      </w:r>
-      <w:proofErr w:type="gramEnd"/>
+        <w:t>-py</w:t>
+      </w:r>
+    </w:p>
+    <w:p>
+      <w:pPr>
+        <w:rPr>
+          <w:rFonts w:eastAsiaTheme="minorEastAsia"/>
+          <w:color w:val="000000" w:themeColor="text1"/>
+          <w:lang w:val="en-US"/>
+        </w:rPr>
+      </w:pPr>
+      <w:r>
+        <w:rPr>
+          <w:rFonts w:eastAsiaTheme="minorEastAsia"/>
+          <w:color w:val="000000" w:themeColor="text1"/>
+          <w:lang w:val="en-US"/>
+        </w:rPr>
+        <w:t>pip install django-crispy-forms</w:t>
+      </w:r>
+    </w:p>
+    <w:p>
+      <w:pPr>
+        <w:rPr>
+          <w:rFonts w:eastAsiaTheme="minorEastAsia"/>
+          <w:color w:val="000000" w:themeColor="text1"/>
+          <w:lang w:val="en-US"/>
+        </w:rPr>
+      </w:pPr>
+      <w:r>
+        <w:rPr>
+          <w:rFonts w:eastAsiaTheme="minorEastAsia"/>
+          <w:color w:val="000000" w:themeColor="text1"/>
+          <w:lang w:val="en-US"/>
+        </w:rPr>
+        <w:t>pip install django-forms-bootstrap</w:t>
+      </w:r>
     </w:p>
     <w:p>
       <w:pPr>
@@ -1449,7 +859,6 @@
           <w:lang w:val="en-US"/>
         </w:rPr>
       </w:pPr>
-      <w:proofErr w:type="spellStart"/>
       <w:r>
         <w:rPr>
           <w:rFonts w:eastAsiaTheme="minorEastAsia"/>
@@ -1470,7 +879,6 @@
         </w:rPr>
         <w:t>ptionals</w:t>
       </w:r>
-      <w:proofErr w:type="spellEnd"/>
     </w:p>
     <w:p>
       <w:pPr>
@@ -1511,181 +919,97 @@
           <w:color w:val="000000" w:themeColor="text1"/>
           <w:lang w:val="en-US"/>
         </w:rPr>
-        <w:t xml:space="preserve">pip install </w:t>
-      </w:r>
-      <w:proofErr w:type="spellStart"/>
-      <w:r>
-        <w:rPr>
-          <w:rFonts w:eastAsiaTheme="minorEastAsia"/>
-          <w:color w:val="000000" w:themeColor="text1"/>
-          <w:lang w:val="en-US"/>
-        </w:rPr>
-        <w:t>pylint</w:t>
-      </w:r>
-      <w:proofErr w:type="spellEnd"/>
-      <w:r>
-        <w:rPr>
-          <w:rFonts w:eastAsiaTheme="minorEastAsia"/>
-          <w:color w:val="000000" w:themeColor="text1"/>
-          <w:lang w:val="en-US"/>
-        </w:rPr>
-        <w:t>-</w:t>
-      </w:r>
-      <w:proofErr w:type="gramStart"/>
-      <w:r>
-        <w:rPr>
-          <w:rFonts w:eastAsiaTheme="minorEastAsia"/>
-          <w:color w:val="000000" w:themeColor="text1"/>
-          <w:lang w:val="en-US"/>
-        </w:rPr>
-        <w:t>django</w:t>
-      </w:r>
-      <w:proofErr w:type="gramEnd"/>
-    </w:p>
-    <w:p>
-      <w:pPr>
-        <w:rPr>
-          <w:rFonts w:eastAsiaTheme="minorEastAsia"/>
-          <w:color w:val="000000" w:themeColor="text1"/>
-          <w:lang w:val="en-US"/>
-        </w:rPr>
-      </w:pPr>
-    </w:p>
-    <w:p>
-      <w:pPr>
-        <w:rPr>
-          <w:rFonts w:eastAsiaTheme="minorEastAsia"/>
-          <w:color w:val="000000" w:themeColor="text1"/>
-          <w:lang w:val="en-US"/>
-        </w:rPr>
-      </w:pPr>
-      <w:r>
-        <w:rPr>
-          <w:rFonts w:eastAsiaTheme="minorEastAsia"/>
-          <w:color w:val="000000" w:themeColor="text1"/>
-          <w:lang w:val="en-US"/>
-        </w:rPr>
-        <w:t xml:space="preserve">Before running </w:t>
-      </w:r>
-      <w:proofErr w:type="gramStart"/>
-      <w:r>
-        <w:rPr>
-          <w:rFonts w:eastAsiaTheme="minorEastAsia"/>
-          <w:color w:val="000000" w:themeColor="text1"/>
-          <w:lang w:val="en-US"/>
-        </w:rPr>
-        <w:t>project</w:t>
-      </w:r>
-      <w:proofErr w:type="gramEnd"/>
-      <w:r>
-        <w:rPr>
-          <w:rFonts w:eastAsiaTheme="minorEastAsia"/>
-          <w:color w:val="000000" w:themeColor="text1"/>
-          <w:lang w:val="en-US"/>
-        </w:rPr>
-        <w:t xml:space="preserve"> we have to </w:t>
-      </w:r>
-      <w:proofErr w:type="spellStart"/>
-      <w:r>
-        <w:rPr>
-          <w:rFonts w:eastAsiaTheme="minorEastAsia"/>
-          <w:color w:val="000000" w:themeColor="text1"/>
-          <w:lang w:val="en-US"/>
-        </w:rPr>
-        <w:t>makemigrations</w:t>
-      </w:r>
-      <w:proofErr w:type="spellEnd"/>
-      <w:r>
-        <w:rPr>
-          <w:rFonts w:eastAsiaTheme="minorEastAsia"/>
-          <w:color w:val="000000" w:themeColor="text1"/>
-          <w:lang w:val="en-US"/>
-        </w:rPr>
-        <w:t xml:space="preserve"> and migrate.</w:t>
-      </w:r>
-    </w:p>
-    <w:p>
-      <w:pPr>
-        <w:rPr>
-          <w:rFonts w:eastAsiaTheme="minorEastAsia"/>
-          <w:color w:val="000000" w:themeColor="text1"/>
-          <w:lang w:val="en-US"/>
-        </w:rPr>
-      </w:pPr>
-      <w:r>
-        <w:rPr>
-          <w:rFonts w:eastAsiaTheme="minorEastAsia"/>
-          <w:color w:val="000000" w:themeColor="text1"/>
-          <w:lang w:val="en-US"/>
-        </w:rPr>
-        <w:t xml:space="preserve">python manage.py </w:t>
-      </w:r>
-      <w:proofErr w:type="spellStart"/>
-      <w:r>
-        <w:rPr>
-          <w:rFonts w:eastAsiaTheme="minorEastAsia"/>
-          <w:color w:val="000000" w:themeColor="text1"/>
-          <w:lang w:val="en-US"/>
-        </w:rPr>
-        <w:t>makemigrations</w:t>
-      </w:r>
-      <w:proofErr w:type="spellEnd"/>
-    </w:p>
-    <w:p>
-      <w:pPr>
-        <w:rPr>
-          <w:rFonts w:eastAsiaTheme="minorEastAsia"/>
-          <w:color w:val="000000" w:themeColor="text1"/>
-          <w:lang w:val="en-US"/>
-        </w:rPr>
-      </w:pPr>
-      <w:r>
-        <w:rPr>
-          <w:rFonts w:eastAsiaTheme="minorEastAsia"/>
-          <w:color w:val="000000" w:themeColor="text1"/>
-          <w:lang w:val="en-US"/>
-        </w:rPr>
-        <w:t xml:space="preserve">python mange.py </w:t>
-      </w:r>
-      <w:proofErr w:type="gramStart"/>
-      <w:r>
-        <w:rPr>
-          <w:rFonts w:eastAsiaTheme="minorEastAsia"/>
-          <w:color w:val="000000" w:themeColor="text1"/>
-          <w:lang w:val="en-US"/>
-        </w:rPr>
-        <w:t>migrate</w:t>
-      </w:r>
-      <w:proofErr w:type="gramEnd"/>
-    </w:p>
-    <w:p>
-      <w:pPr>
-        <w:rPr>
-          <w:rFonts w:eastAsiaTheme="minorEastAsia"/>
-          <w:color w:val="000000" w:themeColor="text1"/>
-          <w:lang w:val="en-US"/>
-        </w:rPr>
-      </w:pPr>
-      <w:r>
-        <w:rPr>
-          <w:rFonts w:eastAsiaTheme="minorEastAsia"/>
-          <w:color w:val="000000" w:themeColor="text1"/>
-          <w:lang w:val="en-US"/>
-        </w:rPr>
-        <w:t xml:space="preserve">python manage.py </w:t>
-      </w:r>
-      <w:proofErr w:type="spellStart"/>
-      <w:r>
-        <w:rPr>
-          <w:rFonts w:eastAsiaTheme="minorEastAsia"/>
-          <w:color w:val="000000" w:themeColor="text1"/>
-          <w:lang w:val="en-US"/>
-        </w:rPr>
-        <w:t>runrserver</w:t>
-      </w:r>
-      <w:proofErr w:type="spellEnd"/>
+        <w:t>pip install pylint-django</w:t>
+      </w:r>
+    </w:p>
+    <w:p>
+      <w:pPr>
+        <w:rPr>
+          <w:rFonts w:eastAsiaTheme="minorEastAsia"/>
+          <w:color w:val="000000" w:themeColor="text1"/>
+          <w:lang w:val="en-US"/>
+        </w:rPr>
+      </w:pPr>
+    </w:p>
+    <w:p>
+      <w:pPr>
+        <w:rPr>
+          <w:rFonts w:eastAsiaTheme="minorEastAsia"/>
+          <w:color w:val="000000" w:themeColor="text1"/>
+          <w:lang w:val="en-US"/>
+        </w:rPr>
+      </w:pPr>
+      <w:r>
+        <w:rPr>
+          <w:rFonts w:eastAsiaTheme="minorEastAsia"/>
+          <w:color w:val="000000" w:themeColor="text1"/>
+          <w:lang w:val="en-US"/>
+        </w:rPr>
+        <w:t>Before running project we have to makemigrations and migrate.</w:t>
+      </w:r>
+    </w:p>
+    <w:p>
+      <w:pPr>
+        <w:rPr>
+          <w:rFonts w:eastAsiaTheme="minorEastAsia"/>
+          <w:color w:val="000000" w:themeColor="text1"/>
+          <w:lang w:val="en-US"/>
+        </w:rPr>
+      </w:pPr>
+      <w:r>
+        <w:rPr>
+          <w:rFonts w:eastAsiaTheme="minorEastAsia"/>
+          <w:color w:val="000000" w:themeColor="text1"/>
+          <w:lang w:val="en-US"/>
+        </w:rPr>
+        <w:t>python manage.py makemigrations</w:t>
+      </w:r>
+    </w:p>
+    <w:p>
+      <w:pPr>
+        <w:rPr>
+          <w:rFonts w:eastAsiaTheme="minorEastAsia"/>
+          <w:color w:val="000000" w:themeColor="text1"/>
+          <w:lang w:val="en-US"/>
+        </w:rPr>
+      </w:pPr>
+      <w:r>
+        <w:rPr>
+          <w:rFonts w:eastAsiaTheme="minorEastAsia"/>
+          <w:color w:val="000000" w:themeColor="text1"/>
+          <w:lang w:val="en-US"/>
+        </w:rPr>
+        <w:t>python mange.py migrate</w:t>
+      </w:r>
+    </w:p>
+    <w:p>
+      <w:pPr>
+        <w:rPr>
+          <w:rFonts w:eastAsiaTheme="minorEastAsia"/>
+          <w:color w:val="000000" w:themeColor="text1"/>
+          <w:lang w:val="en-US"/>
+        </w:rPr>
+      </w:pPr>
+      <w:r>
+        <w:rPr>
+          <w:rFonts w:eastAsiaTheme="minorEastAsia"/>
+          <w:color w:val="000000" w:themeColor="text1"/>
+          <w:lang w:val="en-US"/>
+        </w:rPr>
+        <w:t>python manage.py runrserver</w:t>
+      </w:r>
     </w:p>
     <w:p/>
+    <w:p>
+      <w:r>
+        <w:t>You can use the requirements.txt installing using</w:t>
+      </w:r>
+    </w:p>
+    <w:p>
+      <w:r>
+        <w:t>pip install -r requirements.txt</w:t>
+      </w:r>
+    </w:p>
     <w:sectPr>
       <w:pgSz w:w="12240" w:h="15840"/>
       <w:pgMar w:top="1440" w:right="1440" w:bottom="1440" w:left="1440" w:header="708" w:footer="708" w:gutter="0"/>

</xml_diff>